<commit_message>
added a few more rows
</commit_message>
<xml_diff>
--- a/doc/modsim_gsflow_functionality.docx
+++ b/doc/modsim_gsflow_functionality.docx
@@ -7,12 +7,13 @@
       <w:tblPr>
         <w:tblStyle w:val="TableGrid"/>
         <w:tblW w:w="0" w:type="auto"/>
+        <w:tblLayout w:type="fixed"/>
         <w:tblLook w:val="04A0" w:firstRow="1" w:lastRow="0" w:firstColumn="1" w:lastColumn="0" w:noHBand="0" w:noVBand="1"/>
       </w:tblPr>
       <w:tblGrid>
-        <w:gridCol w:w="5124"/>
-        <w:gridCol w:w="991"/>
-        <w:gridCol w:w="810"/>
+        <w:gridCol w:w="4945"/>
+        <w:gridCol w:w="1080"/>
+        <w:gridCol w:w="900"/>
         <w:gridCol w:w="1260"/>
         <w:gridCol w:w="1126"/>
         <w:gridCol w:w="1098"/>
@@ -22,7 +23,7 @@
       <w:tr>
         <w:tc>
           <w:tcPr>
-            <w:tcW w:w="5124" w:type="dxa"/>
+            <w:tcW w:w="4945" w:type="dxa"/>
           </w:tcPr>
           <w:p>
             <w:r>
@@ -32,7 +33,7 @@
         </w:tc>
         <w:tc>
           <w:tcPr>
-            <w:tcW w:w="991" w:type="dxa"/>
+            <w:tcW w:w="1080" w:type="dxa"/>
           </w:tcPr>
           <w:p>
             <w:r>
@@ -42,7 +43,7 @@
         </w:tc>
         <w:tc>
           <w:tcPr>
-            <w:tcW w:w="810" w:type="dxa"/>
+            <w:tcW w:w="900" w:type="dxa"/>
           </w:tcPr>
           <w:p>
             <w:r>
@@ -119,7 +120,7 @@
       <w:tr>
         <w:tc>
           <w:tcPr>
-            <w:tcW w:w="5124" w:type="dxa"/>
+            <w:tcW w:w="4945" w:type="dxa"/>
           </w:tcPr>
           <w:p>
             <w:r>
@@ -129,26 +130,31 @@
               <w:t>amic</w:t>
             </w:r>
             <w:r>
-              <w:t xml:space="preserve"> params</w:t>
-            </w:r>
-          </w:p>
-        </w:tc>
-        <w:tc>
-          <w:tcPr>
-            <w:tcW w:w="991" w:type="dxa"/>
-          </w:tcPr>
-          <w:p>
-            <w:pPr>
-              <w:jc w:val="center"/>
-            </w:pPr>
-            <w:r>
-              <w:t>X</w:t>
-            </w:r>
-          </w:p>
-        </w:tc>
-        <w:tc>
-          <w:tcPr>
-            <w:tcW w:w="810" w:type="dxa"/>
+              <w:t xml:space="preserve"> </w:t>
+            </w:r>
+            <w:proofErr w:type="spellStart"/>
+            <w:r>
+              <w:t>params</w:t>
+            </w:r>
+            <w:proofErr w:type="spellEnd"/>
+          </w:p>
+        </w:tc>
+        <w:tc>
+          <w:tcPr>
+            <w:tcW w:w="1080" w:type="dxa"/>
+          </w:tcPr>
+          <w:p>
+            <w:pPr>
+              <w:jc w:val="center"/>
+            </w:pPr>
+            <w:r>
+              <w:t>X</w:t>
+            </w:r>
+          </w:p>
+        </w:tc>
+        <w:tc>
+          <w:tcPr>
+            <w:tcW w:w="900" w:type="dxa"/>
           </w:tcPr>
           <w:p>
             <w:pPr>
@@ -219,11 +225,14 @@
       <w:tr>
         <w:tc>
           <w:tcPr>
-            <w:tcW w:w="5124" w:type="dxa"/>
-          </w:tcPr>
-          <w:p>
-            <w:r>
-              <w:t>WU canopy,</w:t>
+            <w:tcW w:w="4945" w:type="dxa"/>
+          </w:tcPr>
+          <w:p>
+            <w:r>
+              <w:t>Water Use:</w:t>
+            </w:r>
+            <w:r>
+              <w:t xml:space="preserve"> canopy,</w:t>
             </w:r>
             <w:r>
               <w:t xml:space="preserve"> DPRST, CPR, internal, external</w:t>
@@ -232,17 +241,17 @@
         </w:tc>
         <w:tc>
           <w:tcPr>
-            <w:tcW w:w="991" w:type="dxa"/>
-          </w:tcPr>
-          <w:p>
-            <w:pPr>
-              <w:jc w:val="center"/>
-            </w:pPr>
-          </w:p>
-        </w:tc>
-        <w:tc>
-          <w:tcPr>
-            <w:tcW w:w="810" w:type="dxa"/>
+            <w:tcW w:w="1080" w:type="dxa"/>
+          </w:tcPr>
+          <w:p>
+            <w:pPr>
+              <w:jc w:val="center"/>
+            </w:pPr>
+          </w:p>
+        </w:tc>
+        <w:tc>
+          <w:tcPr>
+            <w:tcW w:w="900" w:type="dxa"/>
           </w:tcPr>
           <w:p>
             <w:pPr>
@@ -304,27 +313,30 @@
       <w:tr>
         <w:tc>
           <w:tcPr>
-            <w:tcW w:w="5124" w:type="dxa"/>
-          </w:tcPr>
-          <w:p>
-            <w:r>
-              <w:t>WU lakes, streams</w:t>
-            </w:r>
-          </w:p>
-        </w:tc>
-        <w:tc>
-          <w:tcPr>
-            <w:tcW w:w="991" w:type="dxa"/>
-          </w:tcPr>
-          <w:p>
-            <w:pPr>
-              <w:jc w:val="center"/>
-            </w:pPr>
-          </w:p>
-        </w:tc>
-        <w:tc>
-          <w:tcPr>
-            <w:tcW w:w="810" w:type="dxa"/>
+            <w:tcW w:w="4945" w:type="dxa"/>
+          </w:tcPr>
+          <w:p>
+            <w:r>
+              <w:t>Water Use:</w:t>
+            </w:r>
+            <w:r>
+              <w:t xml:space="preserve"> lakes, streams</w:t>
+            </w:r>
+          </w:p>
+        </w:tc>
+        <w:tc>
+          <w:tcPr>
+            <w:tcW w:w="1080" w:type="dxa"/>
+          </w:tcPr>
+          <w:p>
+            <w:pPr>
+              <w:jc w:val="center"/>
+            </w:pPr>
+          </w:p>
+        </w:tc>
+        <w:tc>
+          <w:tcPr>
+            <w:tcW w:w="900" w:type="dxa"/>
           </w:tcPr>
           <w:p>
             <w:pPr>
@@ -389,27 +401,27 @@
       <w:tr>
         <w:tc>
           <w:tcPr>
-            <w:tcW w:w="5124" w:type="dxa"/>
-          </w:tcPr>
-          <w:p>
-            <w:r>
-              <w:t>DRN, DRT, ETS, EVT,</w:t>
-            </w:r>
-          </w:p>
-        </w:tc>
-        <w:tc>
-          <w:tcPr>
-            <w:tcW w:w="991" w:type="dxa"/>
-          </w:tcPr>
-          <w:p>
-            <w:pPr>
-              <w:jc w:val="center"/>
-            </w:pPr>
-          </w:p>
-        </w:tc>
-        <w:tc>
-          <w:tcPr>
-            <w:tcW w:w="810" w:type="dxa"/>
+            <w:tcW w:w="4945" w:type="dxa"/>
+          </w:tcPr>
+          <w:p>
+            <w:r>
+              <w:t>LMG, GFD, GWT, GMG, GWM, CFP, PCGN, FMP, GFB</w:t>
+            </w:r>
+          </w:p>
+        </w:tc>
+        <w:tc>
+          <w:tcPr>
+            <w:tcW w:w="1080" w:type="dxa"/>
+          </w:tcPr>
+          <w:p>
+            <w:pPr>
+              <w:jc w:val="center"/>
+            </w:pPr>
+          </w:p>
+        </w:tc>
+        <w:tc>
+          <w:tcPr>
+            <w:tcW w:w="900" w:type="dxa"/>
           </w:tcPr>
           <w:p>
             <w:pPr>
@@ -471,42 +483,57 @@
       <w:tr>
         <w:tc>
           <w:tcPr>
-            <w:tcW w:w="5124" w:type="dxa"/>
-          </w:tcPr>
-          <w:p>
-            <w:r>
-              <w:t>LMG, GFD, GWT, GMG, GWM, CFP, PCGN, FMP, GFB</w:t>
-            </w:r>
-          </w:p>
-        </w:tc>
-        <w:tc>
-          <w:tcPr>
-            <w:tcW w:w="991" w:type="dxa"/>
-          </w:tcPr>
-          <w:p>
-            <w:pPr>
-              <w:jc w:val="center"/>
-            </w:pPr>
-          </w:p>
-        </w:tc>
-        <w:tc>
-          <w:tcPr>
-            <w:tcW w:w="810" w:type="dxa"/>
-          </w:tcPr>
-          <w:p>
-            <w:pPr>
-              <w:jc w:val="center"/>
-            </w:pPr>
-          </w:p>
-        </w:tc>
-        <w:tc>
-          <w:tcPr>
-            <w:tcW w:w="1260" w:type="dxa"/>
-          </w:tcPr>
-          <w:p>
-            <w:pPr>
-              <w:jc w:val="center"/>
-            </w:pPr>
+            <w:tcW w:w="4945" w:type="dxa"/>
+          </w:tcPr>
+          <w:p>
+            <w:r>
+              <w:t xml:space="preserve">DRN, RIV, EVT, RCH, RES, STR, IBS, OBS </w:t>
+            </w:r>
+            <w:r>
+              <w:t>(</w:t>
+            </w:r>
+            <w:r>
+              <w:t>DRN, RIV</w:t>
+            </w:r>
+            <w:r>
+              <w:t>, STR)</w:t>
+            </w:r>
+            <w:r>
+              <w:t>, ETS, DRT, HYD, SUB, SWR</w:t>
+            </w:r>
+          </w:p>
+        </w:tc>
+        <w:tc>
+          <w:tcPr>
+            <w:tcW w:w="1080" w:type="dxa"/>
+          </w:tcPr>
+          <w:p>
+            <w:pPr>
+              <w:jc w:val="center"/>
+            </w:pPr>
+          </w:p>
+        </w:tc>
+        <w:tc>
+          <w:tcPr>
+            <w:tcW w:w="900" w:type="dxa"/>
+          </w:tcPr>
+          <w:p>
+            <w:pPr>
+              <w:jc w:val="center"/>
+            </w:pPr>
+          </w:p>
+        </w:tc>
+        <w:tc>
+          <w:tcPr>
+            <w:tcW w:w="1260" w:type="dxa"/>
+          </w:tcPr>
+          <w:p>
+            <w:pPr>
+              <w:jc w:val="center"/>
+            </w:pPr>
+            <w:r>
+              <w:t>X</w:t>
+            </w:r>
           </w:p>
         </w:tc>
         <w:tc>
@@ -537,6 +564,9 @@
             <w:pPr>
               <w:jc w:val="center"/>
             </w:pPr>
+            <w:r>
+              <w:t>X</w:t>
+            </w:r>
           </w:p>
         </w:tc>
         <w:tc>
@@ -553,39 +583,30 @@
       <w:tr>
         <w:tc>
           <w:tcPr>
-            <w:tcW w:w="5124" w:type="dxa"/>
-          </w:tcPr>
-          <w:p>
-            <w:r>
-              <w:t xml:space="preserve">DRN, RIV, EVT, RCH, RES, STR, IBS, OBS </w:t>
-            </w:r>
-            <w:r>
-              <w:t>(</w:t>
-            </w:r>
-            <w:r>
-              <w:t>DRN, RIV</w:t>
-            </w:r>
-            <w:r>
-              <w:t>, STR)</w:t>
-            </w:r>
-            <w:r>
-              <w:t>, ETS, DRT, HYD, SUB, SWR</w:t>
-            </w:r>
-          </w:p>
-        </w:tc>
-        <w:tc>
-          <w:tcPr>
-            <w:tcW w:w="991" w:type="dxa"/>
-          </w:tcPr>
-          <w:p>
-            <w:pPr>
-              <w:jc w:val="center"/>
-            </w:pPr>
-          </w:p>
-        </w:tc>
-        <w:tc>
-          <w:tcPr>
-            <w:tcW w:w="810" w:type="dxa"/>
+            <w:tcW w:w="4945" w:type="dxa"/>
+          </w:tcPr>
+          <w:p>
+            <w:r>
+              <w:t>BAS, BCF, CHD, FHB, GAG, GHB, HFB, HUF, LAK, LPF, MNW1, MNW2, SFR, SWI, SWT, UPW, UZF, HUF, LMT, NWT, OBS (BAS, CHD, GHB) , PCG, SIP</w:t>
+            </w:r>
+          </w:p>
+        </w:tc>
+        <w:tc>
+          <w:tcPr>
+            <w:tcW w:w="1080" w:type="dxa"/>
+          </w:tcPr>
+          <w:p>
+            <w:pPr>
+              <w:jc w:val="center"/>
+            </w:pPr>
+            <w:r>
+              <w:t>X</w:t>
+            </w:r>
+          </w:p>
+        </w:tc>
+        <w:tc>
+          <w:tcPr>
+            <w:tcW w:w="900" w:type="dxa"/>
           </w:tcPr>
           <w:p>
             <w:pPr>
@@ -614,6 +635,9 @@
             <w:pPr>
               <w:jc w:val="center"/>
             </w:pPr>
+            <w:r>
+              <w:t>X</w:t>
+            </w:r>
           </w:p>
         </w:tc>
         <w:tc>
@@ -653,44 +677,51 @@
       <w:tr>
         <w:tc>
           <w:tcPr>
-            <w:tcW w:w="5124" w:type="dxa"/>
-          </w:tcPr>
-          <w:p>
-            <w:r>
-              <w:t>BAS, BCF, CHD, FHB, GAG, GHB, HFB, HUF, LAK, LPF, MNW1, MNW2, SFR, SWI, SWT, UPW, UZF, HUF, LMT, NWT, OBS (BAS, CHD, GHB) , PCG, SIP</w:t>
-            </w:r>
-            <w:bookmarkStart w:id="0" w:name="_GoBack"/>
-            <w:bookmarkEnd w:id="0"/>
-          </w:p>
-        </w:tc>
-        <w:tc>
-          <w:tcPr>
-            <w:tcW w:w="991" w:type="dxa"/>
-          </w:tcPr>
-          <w:p>
-            <w:pPr>
-              <w:jc w:val="center"/>
-            </w:pPr>
-          </w:p>
-        </w:tc>
-        <w:tc>
-          <w:tcPr>
-            <w:tcW w:w="810" w:type="dxa"/>
-          </w:tcPr>
-          <w:p>
-            <w:pPr>
-              <w:jc w:val="center"/>
-            </w:pPr>
-          </w:p>
-        </w:tc>
-        <w:tc>
-          <w:tcPr>
-            <w:tcW w:w="1260" w:type="dxa"/>
-          </w:tcPr>
-          <w:p>
-            <w:pPr>
-              <w:jc w:val="center"/>
-            </w:pPr>
+            <w:tcW w:w="4945" w:type="dxa"/>
+          </w:tcPr>
+          <w:p>
+            <w:r>
+              <w:t>Restart</w:t>
+            </w:r>
+          </w:p>
+        </w:tc>
+        <w:tc>
+          <w:tcPr>
+            <w:tcW w:w="1080" w:type="dxa"/>
+          </w:tcPr>
+          <w:p>
+            <w:pPr>
+              <w:jc w:val="center"/>
+            </w:pPr>
+            <w:r>
+              <w:t>X</w:t>
+            </w:r>
+          </w:p>
+        </w:tc>
+        <w:tc>
+          <w:tcPr>
+            <w:tcW w:w="900" w:type="dxa"/>
+          </w:tcPr>
+          <w:p>
+            <w:pPr>
+              <w:jc w:val="center"/>
+            </w:pPr>
+            <w:r>
+              <w:t>X</w:t>
+            </w:r>
+          </w:p>
+        </w:tc>
+        <w:tc>
+          <w:tcPr>
+            <w:tcW w:w="1260" w:type="dxa"/>
+          </w:tcPr>
+          <w:p>
+            <w:pPr>
+              <w:jc w:val="center"/>
+            </w:pPr>
+            <w:r>
+              <w:t>X</w:t>
+            </w:r>
           </w:p>
         </w:tc>
         <w:tc>
@@ -701,6 +732,9 @@
             <w:pPr>
               <w:jc w:val="center"/>
             </w:pPr>
+            <w:r>
+              <w:t>X</w:t>
+            </w:r>
           </w:p>
         </w:tc>
         <w:tc>
@@ -711,16 +745,22 @@
             <w:pPr>
               <w:jc w:val="center"/>
             </w:pPr>
-          </w:p>
-        </w:tc>
-        <w:tc>
-          <w:tcPr>
-            <w:tcW w:w="1260" w:type="dxa"/>
-          </w:tcPr>
-          <w:p>
-            <w:pPr>
-              <w:jc w:val="center"/>
-            </w:pPr>
+            <w:r>
+              <w:t>X</w:t>
+            </w:r>
+          </w:p>
+        </w:tc>
+        <w:tc>
+          <w:tcPr>
+            <w:tcW w:w="1260" w:type="dxa"/>
+          </w:tcPr>
+          <w:p>
+            <w:pPr>
+              <w:jc w:val="center"/>
+            </w:pPr>
+            <w:r>
+              <w:t>X</w:t>
+            </w:r>
           </w:p>
         </w:tc>
         <w:tc>
@@ -737,51 +777,48 @@
       <w:tr>
         <w:tc>
           <w:tcPr>
-            <w:tcW w:w="5124" w:type="dxa"/>
-          </w:tcPr>
-          <w:p>
-            <w:r>
-              <w:t>Restart</w:t>
-            </w:r>
-          </w:p>
-        </w:tc>
-        <w:tc>
-          <w:tcPr>
-            <w:tcW w:w="991" w:type="dxa"/>
-          </w:tcPr>
-          <w:p>
-            <w:pPr>
-              <w:jc w:val="center"/>
-            </w:pPr>
-            <w:r>
-              <w:t>X</w:t>
-            </w:r>
-          </w:p>
-        </w:tc>
-        <w:tc>
-          <w:tcPr>
-            <w:tcW w:w="810" w:type="dxa"/>
-          </w:tcPr>
-          <w:p>
-            <w:pPr>
-              <w:jc w:val="center"/>
-            </w:pPr>
-            <w:r>
-              <w:t>X</w:t>
-            </w:r>
-          </w:p>
-        </w:tc>
-        <w:tc>
-          <w:tcPr>
-            <w:tcW w:w="1260" w:type="dxa"/>
-          </w:tcPr>
-          <w:p>
-            <w:pPr>
-              <w:jc w:val="center"/>
-            </w:pPr>
-            <w:r>
-              <w:t>X</w:t>
-            </w:r>
+            <w:tcW w:w="4945" w:type="dxa"/>
+          </w:tcPr>
+          <w:p>
+            <w:r>
+              <w:t>PRMS lakes</w:t>
+            </w:r>
+            <w:r>
+              <w:t>, multiple HRUs</w:t>
+            </w:r>
+          </w:p>
+        </w:tc>
+        <w:tc>
+          <w:tcPr>
+            <w:tcW w:w="1080" w:type="dxa"/>
+          </w:tcPr>
+          <w:p>
+            <w:pPr>
+              <w:jc w:val="center"/>
+            </w:pPr>
+          </w:p>
+        </w:tc>
+        <w:tc>
+          <w:tcPr>
+            <w:tcW w:w="900" w:type="dxa"/>
+          </w:tcPr>
+          <w:p>
+            <w:pPr>
+              <w:jc w:val="center"/>
+            </w:pPr>
+            <w:r>
+              <w:t>not yet</w:t>
+            </w:r>
+          </w:p>
+        </w:tc>
+        <w:tc>
+          <w:tcPr>
+            <w:tcW w:w="1260" w:type="dxa"/>
+          </w:tcPr>
+          <w:p>
+            <w:pPr>
+              <w:jc w:val="center"/>
+            </w:pPr>
           </w:p>
         </w:tc>
         <w:tc>
@@ -792,9 +829,6 @@
             <w:pPr>
               <w:jc w:val="center"/>
             </w:pPr>
-            <w:r>
-              <w:t>X</w:t>
-            </w:r>
           </w:p>
         </w:tc>
         <w:tc>
@@ -806,21 +840,935 @@
               <w:jc w:val="center"/>
             </w:pPr>
             <w:r>
-              <w:t>X</w:t>
-            </w:r>
-          </w:p>
-        </w:tc>
-        <w:tc>
-          <w:tcPr>
-            <w:tcW w:w="1260" w:type="dxa"/>
-          </w:tcPr>
-          <w:p>
-            <w:pPr>
-              <w:jc w:val="center"/>
-            </w:pPr>
-            <w:r>
-              <w:t>X</w:t>
-            </w:r>
+              <w:t>not yet</w:t>
+            </w:r>
+          </w:p>
+        </w:tc>
+        <w:tc>
+          <w:tcPr>
+            <w:tcW w:w="1260" w:type="dxa"/>
+          </w:tcPr>
+          <w:p>
+            <w:pPr>
+              <w:jc w:val="center"/>
+            </w:pPr>
+          </w:p>
+        </w:tc>
+        <w:tc>
+          <w:tcPr>
+            <w:tcW w:w="1080" w:type="dxa"/>
+          </w:tcPr>
+          <w:p>
+            <w:pPr>
+              <w:jc w:val="center"/>
+            </w:pPr>
+          </w:p>
+        </w:tc>
+      </w:tr>
+      <w:tr>
+        <w:tc>
+          <w:tcPr>
+            <w:tcW w:w="4945" w:type="dxa"/>
+          </w:tcPr>
+          <w:p>
+            <w:r>
+              <w:t>PRMS lakes, single HRUs</w:t>
+            </w:r>
+          </w:p>
+        </w:tc>
+        <w:tc>
+          <w:tcPr>
+            <w:tcW w:w="1080" w:type="dxa"/>
+          </w:tcPr>
+          <w:p>
+            <w:pPr>
+              <w:jc w:val="center"/>
+            </w:pPr>
+          </w:p>
+        </w:tc>
+        <w:tc>
+          <w:tcPr>
+            <w:tcW w:w="900" w:type="dxa"/>
+          </w:tcPr>
+          <w:p>
+            <w:pPr>
+              <w:jc w:val="center"/>
+            </w:pPr>
+            <w:r>
+              <w:t>X</w:t>
+            </w:r>
+          </w:p>
+        </w:tc>
+        <w:tc>
+          <w:tcPr>
+            <w:tcW w:w="1260" w:type="dxa"/>
+          </w:tcPr>
+          <w:p>
+            <w:pPr>
+              <w:jc w:val="center"/>
+            </w:pPr>
+          </w:p>
+        </w:tc>
+        <w:tc>
+          <w:tcPr>
+            <w:tcW w:w="1126" w:type="dxa"/>
+          </w:tcPr>
+          <w:p>
+            <w:pPr>
+              <w:jc w:val="center"/>
+            </w:pPr>
+          </w:p>
+        </w:tc>
+        <w:tc>
+          <w:tcPr>
+            <w:tcW w:w="1098" w:type="dxa"/>
+          </w:tcPr>
+          <w:p>
+            <w:pPr>
+              <w:jc w:val="center"/>
+            </w:pPr>
+          </w:p>
+        </w:tc>
+        <w:tc>
+          <w:tcPr>
+            <w:tcW w:w="1260" w:type="dxa"/>
+          </w:tcPr>
+          <w:p>
+            <w:pPr>
+              <w:jc w:val="center"/>
+            </w:pPr>
+          </w:p>
+        </w:tc>
+        <w:tc>
+          <w:tcPr>
+            <w:tcW w:w="1080" w:type="dxa"/>
+          </w:tcPr>
+          <w:p>
+            <w:pPr>
+              <w:jc w:val="center"/>
+            </w:pPr>
+          </w:p>
+        </w:tc>
+      </w:tr>
+      <w:tr>
+        <w:tc>
+          <w:tcPr>
+            <w:tcW w:w="4945" w:type="dxa"/>
+          </w:tcPr>
+          <w:p>
+            <w:r>
+              <w:t>SNTEMP</w:t>
+            </w:r>
+          </w:p>
+        </w:tc>
+        <w:tc>
+          <w:tcPr>
+            <w:tcW w:w="1080" w:type="dxa"/>
+          </w:tcPr>
+          <w:p>
+            <w:pPr>
+              <w:jc w:val="center"/>
+            </w:pPr>
+          </w:p>
+        </w:tc>
+        <w:tc>
+          <w:tcPr>
+            <w:tcW w:w="900" w:type="dxa"/>
+          </w:tcPr>
+          <w:p>
+            <w:pPr>
+              <w:jc w:val="center"/>
+            </w:pPr>
+            <w:r>
+              <w:t>X</w:t>
+            </w:r>
+          </w:p>
+        </w:tc>
+        <w:tc>
+          <w:tcPr>
+            <w:tcW w:w="1260" w:type="dxa"/>
+          </w:tcPr>
+          <w:p>
+            <w:pPr>
+              <w:jc w:val="center"/>
+            </w:pPr>
+          </w:p>
+        </w:tc>
+        <w:tc>
+          <w:tcPr>
+            <w:tcW w:w="1126" w:type="dxa"/>
+          </w:tcPr>
+          <w:p>
+            <w:pPr>
+              <w:jc w:val="center"/>
+            </w:pPr>
+          </w:p>
+        </w:tc>
+        <w:tc>
+          <w:tcPr>
+            <w:tcW w:w="1098" w:type="dxa"/>
+          </w:tcPr>
+          <w:p>
+            <w:pPr>
+              <w:jc w:val="center"/>
+            </w:pPr>
+          </w:p>
+        </w:tc>
+        <w:tc>
+          <w:tcPr>
+            <w:tcW w:w="1260" w:type="dxa"/>
+          </w:tcPr>
+          <w:p>
+            <w:pPr>
+              <w:jc w:val="center"/>
+            </w:pPr>
+          </w:p>
+        </w:tc>
+        <w:tc>
+          <w:tcPr>
+            <w:tcW w:w="1080" w:type="dxa"/>
+          </w:tcPr>
+          <w:p>
+            <w:pPr>
+              <w:jc w:val="center"/>
+            </w:pPr>
+          </w:p>
+        </w:tc>
+      </w:tr>
+      <w:tr>
+        <w:tc>
+          <w:tcPr>
+            <w:tcW w:w="4945" w:type="dxa"/>
+          </w:tcPr>
+          <w:p>
+            <w:r>
+              <w:t>Frozen Ground</w:t>
+            </w:r>
+          </w:p>
+        </w:tc>
+        <w:tc>
+          <w:tcPr>
+            <w:tcW w:w="1080" w:type="dxa"/>
+          </w:tcPr>
+          <w:p>
+            <w:pPr>
+              <w:jc w:val="center"/>
+            </w:pPr>
+            <w:r>
+              <w:t>X</w:t>
+            </w:r>
+          </w:p>
+        </w:tc>
+        <w:tc>
+          <w:tcPr>
+            <w:tcW w:w="900" w:type="dxa"/>
+          </w:tcPr>
+          <w:p>
+            <w:pPr>
+              <w:jc w:val="center"/>
+            </w:pPr>
+            <w:r>
+              <w:t>X</w:t>
+            </w:r>
+          </w:p>
+        </w:tc>
+        <w:tc>
+          <w:tcPr>
+            <w:tcW w:w="1260" w:type="dxa"/>
+          </w:tcPr>
+          <w:p>
+            <w:pPr>
+              <w:jc w:val="center"/>
+            </w:pPr>
+          </w:p>
+        </w:tc>
+        <w:tc>
+          <w:tcPr>
+            <w:tcW w:w="1126" w:type="dxa"/>
+          </w:tcPr>
+          <w:p>
+            <w:pPr>
+              <w:jc w:val="center"/>
+            </w:pPr>
+          </w:p>
+        </w:tc>
+        <w:tc>
+          <w:tcPr>
+            <w:tcW w:w="1098" w:type="dxa"/>
+          </w:tcPr>
+          <w:p>
+            <w:pPr>
+              <w:jc w:val="center"/>
+            </w:pPr>
+            <w:r>
+              <w:t>X</w:t>
+            </w:r>
+          </w:p>
+        </w:tc>
+        <w:tc>
+          <w:tcPr>
+            <w:tcW w:w="1260" w:type="dxa"/>
+          </w:tcPr>
+          <w:p>
+            <w:pPr>
+              <w:jc w:val="center"/>
+            </w:pPr>
+          </w:p>
+        </w:tc>
+        <w:tc>
+          <w:tcPr>
+            <w:tcW w:w="1080" w:type="dxa"/>
+          </w:tcPr>
+          <w:p>
+            <w:pPr>
+              <w:jc w:val="center"/>
+            </w:pPr>
+          </w:p>
+        </w:tc>
+      </w:tr>
+      <w:tr>
+        <w:tc>
+          <w:tcPr>
+            <w:tcW w:w="4945" w:type="dxa"/>
+          </w:tcPr>
+          <w:p>
+            <w:r>
+              <w:t xml:space="preserve">PET: JH, PT, PM, </w:t>
+            </w:r>
+            <w:proofErr w:type="spellStart"/>
+            <w:r>
+              <w:t>PM_sta</w:t>
+            </w:r>
+            <w:proofErr w:type="spellEnd"/>
+            <w:r>
+              <w:t>, HS, PAN, specified</w:t>
+            </w:r>
+          </w:p>
+        </w:tc>
+        <w:tc>
+          <w:tcPr>
+            <w:tcW w:w="1080" w:type="dxa"/>
+          </w:tcPr>
+          <w:p>
+            <w:pPr>
+              <w:jc w:val="center"/>
+            </w:pPr>
+            <w:r>
+              <w:t>X</w:t>
+            </w:r>
+          </w:p>
+        </w:tc>
+        <w:tc>
+          <w:tcPr>
+            <w:tcW w:w="900" w:type="dxa"/>
+          </w:tcPr>
+          <w:p>
+            <w:pPr>
+              <w:jc w:val="center"/>
+            </w:pPr>
+            <w:r>
+              <w:t>X</w:t>
+            </w:r>
+          </w:p>
+        </w:tc>
+        <w:tc>
+          <w:tcPr>
+            <w:tcW w:w="1260" w:type="dxa"/>
+          </w:tcPr>
+          <w:p>
+            <w:pPr>
+              <w:jc w:val="center"/>
+            </w:pPr>
+          </w:p>
+        </w:tc>
+        <w:tc>
+          <w:tcPr>
+            <w:tcW w:w="1126" w:type="dxa"/>
+          </w:tcPr>
+          <w:p>
+            <w:pPr>
+              <w:jc w:val="center"/>
+            </w:pPr>
+            <w:r>
+              <w:t>X</w:t>
+            </w:r>
+          </w:p>
+        </w:tc>
+        <w:tc>
+          <w:tcPr>
+            <w:tcW w:w="1098" w:type="dxa"/>
+          </w:tcPr>
+          <w:p>
+            <w:pPr>
+              <w:jc w:val="center"/>
+            </w:pPr>
+            <w:r>
+              <w:t>X</w:t>
+            </w:r>
+          </w:p>
+        </w:tc>
+        <w:tc>
+          <w:tcPr>
+            <w:tcW w:w="1260" w:type="dxa"/>
+          </w:tcPr>
+          <w:p>
+            <w:pPr>
+              <w:jc w:val="center"/>
+            </w:pPr>
+          </w:p>
+        </w:tc>
+        <w:tc>
+          <w:tcPr>
+            <w:tcW w:w="1080" w:type="dxa"/>
+          </w:tcPr>
+          <w:p>
+            <w:pPr>
+              <w:jc w:val="center"/>
+            </w:pPr>
+          </w:p>
+        </w:tc>
+      </w:tr>
+      <w:tr>
+        <w:tc>
+          <w:tcPr>
+            <w:tcW w:w="4945" w:type="dxa"/>
+          </w:tcPr>
+          <w:p>
+            <w:r>
+              <w:t>CLIMATE: 1sta, laps, IDE, XYZ, specified, gridded, dist2</w:t>
+            </w:r>
+          </w:p>
+        </w:tc>
+        <w:tc>
+          <w:tcPr>
+            <w:tcW w:w="1080" w:type="dxa"/>
+          </w:tcPr>
+          <w:p>
+            <w:pPr>
+              <w:jc w:val="center"/>
+            </w:pPr>
+          </w:p>
+        </w:tc>
+        <w:tc>
+          <w:tcPr>
+            <w:tcW w:w="900" w:type="dxa"/>
+          </w:tcPr>
+          <w:p>
+            <w:pPr>
+              <w:jc w:val="center"/>
+            </w:pPr>
+          </w:p>
+        </w:tc>
+        <w:tc>
+          <w:tcPr>
+            <w:tcW w:w="1260" w:type="dxa"/>
+          </w:tcPr>
+          <w:p>
+            <w:pPr>
+              <w:jc w:val="center"/>
+            </w:pPr>
+          </w:p>
+        </w:tc>
+        <w:tc>
+          <w:tcPr>
+            <w:tcW w:w="1126" w:type="dxa"/>
+          </w:tcPr>
+          <w:p>
+            <w:pPr>
+              <w:jc w:val="center"/>
+            </w:pPr>
+          </w:p>
+        </w:tc>
+        <w:tc>
+          <w:tcPr>
+            <w:tcW w:w="1098" w:type="dxa"/>
+          </w:tcPr>
+          <w:p>
+            <w:pPr>
+              <w:jc w:val="center"/>
+            </w:pPr>
+          </w:p>
+        </w:tc>
+        <w:tc>
+          <w:tcPr>
+            <w:tcW w:w="1260" w:type="dxa"/>
+          </w:tcPr>
+          <w:p>
+            <w:pPr>
+              <w:jc w:val="center"/>
+            </w:pPr>
+          </w:p>
+        </w:tc>
+        <w:tc>
+          <w:tcPr>
+            <w:tcW w:w="1080" w:type="dxa"/>
+          </w:tcPr>
+          <w:p>
+            <w:pPr>
+              <w:jc w:val="center"/>
+            </w:pPr>
+          </w:p>
+        </w:tc>
+      </w:tr>
+      <w:tr>
+        <w:tc>
+          <w:tcPr>
+            <w:tcW w:w="4945" w:type="dxa"/>
+          </w:tcPr>
+          <w:p>
+            <w:r>
+              <w:t xml:space="preserve">PRMS summary: nhru, </w:t>
+            </w:r>
+            <w:proofErr w:type="spellStart"/>
+            <w:r>
+              <w:t>nsub</w:t>
+            </w:r>
+            <w:proofErr w:type="spellEnd"/>
+            <w:r>
+              <w:t xml:space="preserve">, basin, </w:t>
+            </w:r>
+            <w:proofErr w:type="spellStart"/>
+            <w:r>
+              <w:t>map_results</w:t>
+            </w:r>
+            <w:proofErr w:type="spellEnd"/>
+          </w:p>
+        </w:tc>
+        <w:tc>
+          <w:tcPr>
+            <w:tcW w:w="1080" w:type="dxa"/>
+          </w:tcPr>
+          <w:p>
+            <w:pPr>
+              <w:jc w:val="center"/>
+            </w:pPr>
+            <w:r>
+              <w:t>X</w:t>
+            </w:r>
+          </w:p>
+        </w:tc>
+        <w:tc>
+          <w:tcPr>
+            <w:tcW w:w="900" w:type="dxa"/>
+          </w:tcPr>
+          <w:p>
+            <w:pPr>
+              <w:jc w:val="center"/>
+            </w:pPr>
+            <w:r>
+              <w:t>X</w:t>
+            </w:r>
+          </w:p>
+        </w:tc>
+        <w:tc>
+          <w:tcPr>
+            <w:tcW w:w="1260" w:type="dxa"/>
+          </w:tcPr>
+          <w:p>
+            <w:pPr>
+              <w:jc w:val="center"/>
+            </w:pPr>
+          </w:p>
+        </w:tc>
+        <w:tc>
+          <w:tcPr>
+            <w:tcW w:w="1126" w:type="dxa"/>
+          </w:tcPr>
+          <w:p>
+            <w:pPr>
+              <w:jc w:val="center"/>
+            </w:pPr>
+            <w:r>
+              <w:t>X</w:t>
+            </w:r>
+          </w:p>
+        </w:tc>
+        <w:tc>
+          <w:tcPr>
+            <w:tcW w:w="1098" w:type="dxa"/>
+          </w:tcPr>
+          <w:p>
+            <w:pPr>
+              <w:jc w:val="center"/>
+            </w:pPr>
+            <w:r>
+              <w:t>X</w:t>
+            </w:r>
+          </w:p>
+        </w:tc>
+        <w:tc>
+          <w:tcPr>
+            <w:tcW w:w="1260" w:type="dxa"/>
+          </w:tcPr>
+          <w:p>
+            <w:pPr>
+              <w:jc w:val="center"/>
+            </w:pPr>
+          </w:p>
+        </w:tc>
+        <w:tc>
+          <w:tcPr>
+            <w:tcW w:w="1080" w:type="dxa"/>
+          </w:tcPr>
+          <w:p>
+            <w:pPr>
+              <w:jc w:val="center"/>
+            </w:pPr>
+          </w:p>
+        </w:tc>
+      </w:tr>
+      <w:tr>
+        <w:tc>
+          <w:tcPr>
+            <w:tcW w:w="4945" w:type="dxa"/>
+          </w:tcPr>
+          <w:p>
+            <w:r>
+              <w:t>PRMS CSV file</w:t>
+            </w:r>
+            <w:r>
+              <w:t xml:space="preserve">, </w:t>
+            </w:r>
+            <w:proofErr w:type="spellStart"/>
+            <w:r>
+              <w:t>basin_sum</w:t>
+            </w:r>
+            <w:proofErr w:type="spellEnd"/>
+          </w:p>
+        </w:tc>
+        <w:tc>
+          <w:tcPr>
+            <w:tcW w:w="1080" w:type="dxa"/>
+          </w:tcPr>
+          <w:p>
+            <w:pPr>
+              <w:jc w:val="center"/>
+            </w:pPr>
+          </w:p>
+        </w:tc>
+        <w:tc>
+          <w:tcPr>
+            <w:tcW w:w="900" w:type="dxa"/>
+          </w:tcPr>
+          <w:p>
+            <w:pPr>
+              <w:jc w:val="center"/>
+            </w:pPr>
+            <w:r>
+              <w:t>X</w:t>
+            </w:r>
+          </w:p>
+        </w:tc>
+        <w:tc>
+          <w:tcPr>
+            <w:tcW w:w="1260" w:type="dxa"/>
+          </w:tcPr>
+          <w:p>
+            <w:pPr>
+              <w:jc w:val="center"/>
+            </w:pPr>
+          </w:p>
+        </w:tc>
+        <w:tc>
+          <w:tcPr>
+            <w:tcW w:w="1126" w:type="dxa"/>
+          </w:tcPr>
+          <w:p>
+            <w:pPr>
+              <w:jc w:val="center"/>
+            </w:pPr>
+          </w:p>
+        </w:tc>
+        <w:tc>
+          <w:tcPr>
+            <w:tcW w:w="1098" w:type="dxa"/>
+          </w:tcPr>
+          <w:p>
+            <w:pPr>
+              <w:jc w:val="center"/>
+            </w:pPr>
+            <w:r>
+              <w:t>X</w:t>
+            </w:r>
+          </w:p>
+        </w:tc>
+        <w:tc>
+          <w:tcPr>
+            <w:tcW w:w="1260" w:type="dxa"/>
+          </w:tcPr>
+          <w:p>
+            <w:pPr>
+              <w:jc w:val="center"/>
+            </w:pPr>
+          </w:p>
+        </w:tc>
+        <w:tc>
+          <w:tcPr>
+            <w:tcW w:w="1080" w:type="dxa"/>
+          </w:tcPr>
+          <w:p>
+            <w:pPr>
+              <w:jc w:val="center"/>
+            </w:pPr>
+          </w:p>
+        </w:tc>
+      </w:tr>
+      <w:tr>
+        <w:tc>
+          <w:tcPr>
+            <w:tcW w:w="4945" w:type="dxa"/>
+          </w:tcPr>
+          <w:p>
+            <w:r>
+              <w:t>GW/SW interaction</w:t>
+            </w:r>
+          </w:p>
+        </w:tc>
+        <w:tc>
+          <w:tcPr>
+            <w:tcW w:w="1080" w:type="dxa"/>
+          </w:tcPr>
+          <w:p>
+            <w:pPr>
+              <w:jc w:val="center"/>
+            </w:pPr>
+            <w:r>
+              <w:t>X</w:t>
+            </w:r>
+          </w:p>
+        </w:tc>
+        <w:tc>
+          <w:tcPr>
+            <w:tcW w:w="900" w:type="dxa"/>
+          </w:tcPr>
+          <w:p>
+            <w:pPr>
+              <w:jc w:val="center"/>
+            </w:pPr>
+          </w:p>
+        </w:tc>
+        <w:tc>
+          <w:tcPr>
+            <w:tcW w:w="1260" w:type="dxa"/>
+          </w:tcPr>
+          <w:p>
+            <w:pPr>
+              <w:jc w:val="center"/>
+            </w:pPr>
+            <w:r>
+              <w:t>X</w:t>
+            </w:r>
+          </w:p>
+        </w:tc>
+        <w:tc>
+          <w:tcPr>
+            <w:tcW w:w="1126" w:type="dxa"/>
+          </w:tcPr>
+          <w:p>
+            <w:pPr>
+              <w:jc w:val="center"/>
+            </w:pPr>
+            <w:r>
+              <w:t>X</w:t>
+            </w:r>
+          </w:p>
+        </w:tc>
+        <w:tc>
+          <w:tcPr>
+            <w:tcW w:w="1098" w:type="dxa"/>
+          </w:tcPr>
+          <w:p>
+            <w:pPr>
+              <w:jc w:val="center"/>
+            </w:pPr>
+          </w:p>
+        </w:tc>
+        <w:tc>
+          <w:tcPr>
+            <w:tcW w:w="1260" w:type="dxa"/>
+          </w:tcPr>
+          <w:p>
+            <w:pPr>
+              <w:jc w:val="center"/>
+            </w:pPr>
+            <w:r>
+              <w:t>X</w:t>
+            </w:r>
+          </w:p>
+        </w:tc>
+        <w:tc>
+          <w:tcPr>
+            <w:tcW w:w="1080" w:type="dxa"/>
+          </w:tcPr>
+          <w:p>
+            <w:pPr>
+              <w:jc w:val="center"/>
+            </w:pPr>
+          </w:p>
+        </w:tc>
+      </w:tr>
+      <w:tr>
+        <w:tc>
+          <w:tcPr>
+            <w:tcW w:w="4945" w:type="dxa"/>
+          </w:tcPr>
+          <w:p>
+            <w:r>
+              <w:t>GW/SW/Lake interaction</w:t>
+            </w:r>
+          </w:p>
+        </w:tc>
+        <w:tc>
+          <w:tcPr>
+            <w:tcW w:w="1080" w:type="dxa"/>
+          </w:tcPr>
+          <w:p>
+            <w:pPr>
+              <w:jc w:val="center"/>
+            </w:pPr>
+            <w:r>
+              <w:t>X</w:t>
+            </w:r>
+          </w:p>
+        </w:tc>
+        <w:tc>
+          <w:tcPr>
+            <w:tcW w:w="900" w:type="dxa"/>
+          </w:tcPr>
+          <w:p>
+            <w:pPr>
+              <w:jc w:val="center"/>
+            </w:pPr>
+            <w:r>
+              <w:t>X</w:t>
+            </w:r>
+          </w:p>
+        </w:tc>
+        <w:tc>
+          <w:tcPr>
+            <w:tcW w:w="1260" w:type="dxa"/>
+          </w:tcPr>
+          <w:p>
+            <w:pPr>
+              <w:jc w:val="center"/>
+            </w:pPr>
+            <w:r>
+              <w:t>X</w:t>
+            </w:r>
+          </w:p>
+        </w:tc>
+        <w:tc>
+          <w:tcPr>
+            <w:tcW w:w="1126" w:type="dxa"/>
+          </w:tcPr>
+          <w:p>
+            <w:pPr>
+              <w:jc w:val="center"/>
+            </w:pPr>
+            <w:r>
+              <w:t>X</w:t>
+            </w:r>
+          </w:p>
+        </w:tc>
+        <w:tc>
+          <w:tcPr>
+            <w:tcW w:w="1098" w:type="dxa"/>
+          </w:tcPr>
+          <w:p>
+            <w:pPr>
+              <w:jc w:val="center"/>
+            </w:pPr>
+          </w:p>
+        </w:tc>
+        <w:tc>
+          <w:tcPr>
+            <w:tcW w:w="1260" w:type="dxa"/>
+          </w:tcPr>
+          <w:p>
+            <w:pPr>
+              <w:jc w:val="center"/>
+            </w:pPr>
+            <w:r>
+              <w:t>X</w:t>
+            </w:r>
+          </w:p>
+        </w:tc>
+        <w:tc>
+          <w:tcPr>
+            <w:tcW w:w="1080" w:type="dxa"/>
+          </w:tcPr>
+          <w:p>
+            <w:pPr>
+              <w:jc w:val="center"/>
+            </w:pPr>
+          </w:p>
+        </w:tc>
+      </w:tr>
+      <w:tr>
+        <w:tc>
+          <w:tcPr>
+            <w:tcW w:w="4945" w:type="dxa"/>
+          </w:tcPr>
+          <w:p/>
+        </w:tc>
+        <w:tc>
+          <w:tcPr>
+            <w:tcW w:w="1080" w:type="dxa"/>
+          </w:tcPr>
+          <w:p>
+            <w:pPr>
+              <w:jc w:val="center"/>
+            </w:pPr>
+          </w:p>
+        </w:tc>
+        <w:tc>
+          <w:tcPr>
+            <w:tcW w:w="900" w:type="dxa"/>
+          </w:tcPr>
+          <w:p>
+            <w:pPr>
+              <w:jc w:val="center"/>
+            </w:pPr>
+          </w:p>
+        </w:tc>
+        <w:tc>
+          <w:tcPr>
+            <w:tcW w:w="1260" w:type="dxa"/>
+          </w:tcPr>
+          <w:p>
+            <w:pPr>
+              <w:jc w:val="center"/>
+            </w:pPr>
+          </w:p>
+        </w:tc>
+        <w:tc>
+          <w:tcPr>
+            <w:tcW w:w="1126" w:type="dxa"/>
+          </w:tcPr>
+          <w:p>
+            <w:pPr>
+              <w:jc w:val="center"/>
+            </w:pPr>
+          </w:p>
+        </w:tc>
+        <w:tc>
+          <w:tcPr>
+            <w:tcW w:w="1098" w:type="dxa"/>
+          </w:tcPr>
+          <w:p>
+            <w:pPr>
+              <w:jc w:val="center"/>
+            </w:pPr>
+          </w:p>
+        </w:tc>
+        <w:tc>
+          <w:tcPr>
+            <w:tcW w:w="1260" w:type="dxa"/>
+          </w:tcPr>
+          <w:p>
+            <w:pPr>
+              <w:jc w:val="center"/>
+            </w:pPr>
           </w:p>
         </w:tc>
         <w:tc>
@@ -835,7 +1783,10 @@
         </w:tc>
       </w:tr>
     </w:tbl>
-    <w:p/>
+    <w:p>
+      <w:bookmarkStart w:id="0" w:name="_GoBack"/>
+      <w:bookmarkEnd w:id="0"/>
+    </w:p>
     <w:sectPr>
       <w:pgSz w:w="15840" w:h="12240" w:orient="landscape"/>
       <w:pgMar w:top="720" w:right="720" w:bottom="720" w:left="720" w:header="720" w:footer="720" w:gutter="0"/>

</xml_diff>